<commit_message>
Some change on the project document file
</commit_message>
<xml_diff>
--- a/machine_learning.docx
+++ b/machine_learning.docx
@@ -79,7 +79,7 @@
                     </pic:cNvPicPr>
                   </pic:nvPicPr>
                   <pic:blipFill>
-                    <a:blip r:embed="rId12"/>
+                    <a:blip r:embed="rId10"/>
                     <a:stretch>
                       <a:fillRect/>
                     </a:stretch>
@@ -426,7 +426,7 @@
           <w:szCs w:val="32"/>
           <w:lang w:val="en-US"/>
         </w:rPr>
-        <w:t>MS.r Ashenafi</w:t>
+        <w:t>Msr.Ashenafi</w:t>
       </w:r>
     </w:p>
     <w:p>
@@ -438,6 +438,7 @@
           <w:szCs w:val="32"/>
         </w:rPr>
       </w:pPr>
+      <w:bookmarkStart w:id="0" w:name="_GoBack"/>
       <w:r>
         <w:rPr>
           <w:color w:val="254061"/>
@@ -456,22 +457,21 @@
           <w:szCs w:val="32"/>
         </w:rPr>
         <w:sectPr>
-          <w:headerReference r:id="rId5" w:type="first"/>
-          <w:footerReference r:id="rId8" w:type="first"/>
-          <w:headerReference r:id="rId3" w:type="default"/>
-          <w:footerReference r:id="rId6" w:type="default"/>
-          <w:headerReference r:id="rId4" w:type="even"/>
-          <w:footerReference r:id="rId7" w:type="even"/>
+          <w:headerReference r:id="rId3" w:type="even"/>
+          <w:footerReference r:id="rId4" w:type="even"/>
           <w:pgSz w:w="11906" w:h="16838"/>
           <w:pgMar w:top="1440" w:right="1800" w:bottom="1440" w:left="1800" w:header="720" w:footer="720" w:gutter="0"/>
+          <w:pgNumType w:fmt="decimal" w:start="1"/>
           <w:cols w:space="720" w:num="1"/>
+          <w:titlePg/>
           <w:docGrid w:linePitch="360" w:charSpace="0"/>
         </w:sectPr>
       </w:pPr>
     </w:p>
-    <w:p>
-      <w:pPr>
-        <w:jc w:val="center"/>
+    <w:bookmarkEnd w:id="0"/>
+    <w:p>
+      <w:pPr>
+        <w:jc w:val="left"/>
         <w:rPr>
           <w:color w:val="254061"/>
           <w:sz w:val="32"/>
@@ -481,203 +481,205 @@
     </w:p>
     <w:p>
       <w:pPr>
-        <w:jc w:val="center"/>
-        <w:rPr>
+        <w:jc w:val="left"/>
+        <w:rPr>
+          <w:rFonts w:hint="default"/>
           <w:color w:val="254061"/>
           <w:sz w:val="32"/>
           <w:szCs w:val="32"/>
-        </w:rPr>
-      </w:pPr>
-    </w:p>
-    <w:p>
-      <w:pPr>
-        <w:jc w:val="center"/>
-        <w:rPr>
+          <w:lang w:val="en-US"/>
+        </w:rPr>
+      </w:pPr>
+      <w:r>
+        <w:rPr>
+          <w:rFonts w:hint="default"/>
           <w:color w:val="254061"/>
           <w:sz w:val="32"/>
           <w:szCs w:val="32"/>
-        </w:rPr>
-      </w:pPr>
-    </w:p>
-    <w:p>
-      <w:pPr>
-        <w:jc w:val="center"/>
-        <w:rPr>
+          <w:lang w:val="en-US"/>
+        </w:rPr>
+        <w:t>TOPIC                                                                      page.no</w:t>
+      </w:r>
+    </w:p>
+    <w:p>
+      <w:pPr>
+        <w:jc w:val="left"/>
+        <w:rPr>
+          <w:rFonts w:hint="default"/>
           <w:color w:val="254061"/>
           <w:sz w:val="32"/>
           <w:szCs w:val="32"/>
-        </w:rPr>
-      </w:pPr>
-    </w:p>
-    <w:p>
-      <w:pPr>
-        <w:jc w:val="center"/>
+          <w:lang w:val="en-US"/>
+        </w:rPr>
+      </w:pPr>
+      <w:r>
         <w:rPr>
           <w:color w:val="254061"/>
           <w:sz w:val="32"/>
           <w:szCs w:val="32"/>
         </w:rPr>
-      </w:pPr>
-    </w:p>
-    <w:p>
-      <w:pPr>
-        <w:jc w:val="center"/>
-        <w:rPr>
+        <w:br w:type="textWrapping"/>
+      </w:r>
+      <w:r>
+        <w:rPr>
+          <w:rFonts w:hint="default"/>
           <w:color w:val="254061"/>
           <w:sz w:val="32"/>
           <w:szCs w:val="32"/>
-        </w:rPr>
-      </w:pPr>
-    </w:p>
-    <w:p>
-      <w:pPr>
-        <w:jc w:val="center"/>
-        <w:rPr>
+          <w:lang w:val="en-US"/>
+        </w:rPr>
+        <w:t>Topic Selection ------------------------------------------ 1</w:t>
+      </w:r>
+      <w:r>
+        <w:rPr>
+          <w:rFonts w:hint="default"/>
           <w:color w:val="254061"/>
           <w:sz w:val="32"/>
           <w:szCs w:val="32"/>
-        </w:rPr>
-      </w:pPr>
-    </w:p>
-    <w:p>
-      <w:pPr>
-        <w:jc w:val="center"/>
-        <w:rPr>
+          <w:lang w:val="en-US"/>
+        </w:rPr>
+        <w:br w:type="textWrapping"/>
+      </w:r>
+      <w:r>
+        <w:rPr>
+          <w:rFonts w:hint="default"/>
           <w:color w:val="254061"/>
           <w:sz w:val="32"/>
           <w:szCs w:val="32"/>
-        </w:rPr>
-      </w:pPr>
-    </w:p>
-    <w:p>
-      <w:pPr>
-        <w:jc w:val="center"/>
-        <w:rPr>
+          <w:lang w:val="en-US"/>
+        </w:rPr>
+        <w:br w:type="textWrapping"/>
+      </w:r>
+      <w:r>
+        <w:rPr>
+          <w:rFonts w:hint="default"/>
           <w:color w:val="254061"/>
           <w:sz w:val="32"/>
           <w:szCs w:val="32"/>
-        </w:rPr>
-      </w:pPr>
-    </w:p>
-    <w:p>
-      <w:pPr>
-        <w:jc w:val="center"/>
-        <w:rPr>
+          <w:lang w:val="en-US"/>
+        </w:rPr>
+        <w:t>Data Collection and Description -------------------- 1-4</w:t>
+      </w:r>
+      <w:r>
+        <w:rPr>
+          <w:rFonts w:hint="default"/>
           <w:color w:val="254061"/>
           <w:sz w:val="32"/>
           <w:szCs w:val="32"/>
-        </w:rPr>
-      </w:pPr>
-    </w:p>
-    <w:p>
-      <w:pPr>
-        <w:jc w:val="center"/>
-        <w:rPr>
+          <w:lang w:val="en-US"/>
+        </w:rPr>
+        <w:br w:type="textWrapping"/>
+      </w:r>
+      <w:r>
+        <w:rPr>
+          <w:rFonts w:hint="default"/>
           <w:color w:val="254061"/>
           <w:sz w:val="32"/>
           <w:szCs w:val="32"/>
-        </w:rPr>
-      </w:pPr>
-    </w:p>
-    <w:p>
-      <w:pPr>
-        <w:jc w:val="center"/>
-        <w:rPr>
+          <w:lang w:val="en-US"/>
+        </w:rPr>
+        <w:br w:type="textWrapping"/>
+      </w:r>
+      <w:r>
+        <w:rPr>
+          <w:rFonts w:hint="default"/>
           <w:color w:val="254061"/>
           <w:sz w:val="32"/>
           <w:szCs w:val="32"/>
-        </w:rPr>
-      </w:pPr>
-    </w:p>
-    <w:p>
-      <w:pPr>
-        <w:jc w:val="center"/>
-        <w:rPr>
+          <w:lang w:val="en-US"/>
+        </w:rPr>
+        <w:t>Data Annotation and Preparation ------------------ 4-7</w:t>
+      </w:r>
+      <w:r>
+        <w:rPr>
+          <w:rFonts w:hint="default"/>
           <w:color w:val="254061"/>
           <w:sz w:val="32"/>
           <w:szCs w:val="32"/>
-        </w:rPr>
-      </w:pPr>
-    </w:p>
-    <w:p>
-      <w:pPr>
-        <w:jc w:val="center"/>
-        <w:rPr>
+          <w:lang w:val="en-US"/>
+        </w:rPr>
+        <w:br w:type="textWrapping"/>
+      </w:r>
+      <w:r>
+        <w:rPr>
+          <w:rFonts w:hint="default"/>
           <w:color w:val="254061"/>
           <w:sz w:val="32"/>
           <w:szCs w:val="32"/>
-        </w:rPr>
-      </w:pPr>
-    </w:p>
-    <w:p>
-      <w:pPr>
-        <w:jc w:val="center"/>
-        <w:rPr>
+          <w:lang w:val="en-US"/>
+        </w:rPr>
+        <w:br w:type="textWrapping"/>
+      </w:r>
+      <w:r>
+        <w:rPr>
+          <w:rFonts w:hint="default"/>
           <w:color w:val="254061"/>
           <w:sz w:val="32"/>
           <w:szCs w:val="32"/>
-        </w:rPr>
-      </w:pPr>
-    </w:p>
-    <w:p>
-      <w:pPr>
-        <w:jc w:val="center"/>
-        <w:rPr>
+          <w:lang w:val="en-US"/>
+        </w:rPr>
+        <w:t>Algorithm selection and Justification -------------- 7-10</w:t>
+      </w:r>
+      <w:r>
+        <w:rPr>
+          <w:rFonts w:hint="default"/>
           <w:color w:val="254061"/>
           <w:sz w:val="32"/>
           <w:szCs w:val="32"/>
-        </w:rPr>
-      </w:pPr>
-    </w:p>
-    <w:p>
-      <w:pPr>
-        <w:jc w:val="center"/>
-        <w:rPr>
+          <w:lang w:val="en-US"/>
+        </w:rPr>
+        <w:br w:type="textWrapping"/>
+      </w:r>
+      <w:r>
+        <w:rPr>
+          <w:rFonts w:hint="default"/>
           <w:color w:val="254061"/>
           <w:sz w:val="32"/>
           <w:szCs w:val="32"/>
-        </w:rPr>
-      </w:pPr>
-    </w:p>
-    <w:p>
-      <w:pPr>
-        <w:jc w:val="center"/>
-        <w:rPr>
+          <w:lang w:val="en-US"/>
+        </w:rPr>
+        <w:br w:type="textWrapping"/>
+      </w:r>
+      <w:r>
+        <w:rPr>
+          <w:rFonts w:hint="default"/>
           <w:color w:val="254061"/>
           <w:sz w:val="32"/>
           <w:szCs w:val="32"/>
-        </w:rPr>
-      </w:pPr>
-    </w:p>
-    <w:p>
-      <w:pPr>
-        <w:jc w:val="center"/>
-        <w:rPr>
+          <w:lang w:val="en-US"/>
+        </w:rPr>
+        <w:t>Model Training and Testing -------------------------- 10-13</w:t>
+      </w:r>
+      <w:r>
+        <w:rPr>
+          <w:rFonts w:hint="default"/>
           <w:color w:val="254061"/>
           <w:sz w:val="32"/>
           <w:szCs w:val="32"/>
-        </w:rPr>
-      </w:pPr>
-    </w:p>
-    <w:p>
-      <w:pPr>
-        <w:jc w:val="center"/>
-        <w:rPr>
+          <w:lang w:val="en-US"/>
+        </w:rPr>
+        <w:br w:type="textWrapping"/>
+      </w:r>
+      <w:r>
+        <w:rPr>
+          <w:rFonts w:hint="default"/>
           <w:color w:val="254061"/>
           <w:sz w:val="32"/>
           <w:szCs w:val="32"/>
-        </w:rPr>
-      </w:pPr>
-    </w:p>
-    <w:p>
-      <w:pPr>
-        <w:jc w:val="center"/>
-        <w:rPr>
+          <w:lang w:val="en-US"/>
+        </w:rPr>
+        <w:br w:type="textWrapping"/>
+      </w:r>
+      <w:r>
+        <w:rPr>
+          <w:rFonts w:hint="default"/>
           <w:color w:val="254061"/>
           <w:sz w:val="32"/>
           <w:szCs w:val="32"/>
-        </w:rPr>
-      </w:pPr>
+          <w:lang w:val="en-US"/>
+        </w:rPr>
+        <w:t>Model Evaluation --------------------------------------- 13-15</w:t>
+      </w:r>
     </w:p>
     <w:p>
       <w:pPr>
@@ -731,12 +733,172 @@
     </w:p>
     <w:p>
       <w:pPr>
+        <w:jc w:val="center"/>
+        <w:rPr>
+          <w:color w:val="254061"/>
+          <w:sz w:val="32"/>
+          <w:szCs w:val="32"/>
+        </w:rPr>
+      </w:pPr>
+    </w:p>
+    <w:p>
+      <w:pPr>
+        <w:jc w:val="center"/>
+        <w:rPr>
+          <w:color w:val="254061"/>
+          <w:sz w:val="32"/>
+          <w:szCs w:val="32"/>
+        </w:rPr>
+      </w:pPr>
+    </w:p>
+    <w:p>
+      <w:pPr>
+        <w:jc w:val="center"/>
+        <w:rPr>
+          <w:color w:val="254061"/>
+          <w:sz w:val="32"/>
+          <w:szCs w:val="32"/>
+        </w:rPr>
+      </w:pPr>
+    </w:p>
+    <w:p>
+      <w:pPr>
+        <w:jc w:val="center"/>
+        <w:rPr>
+          <w:color w:val="254061"/>
+          <w:sz w:val="32"/>
+          <w:szCs w:val="32"/>
+        </w:rPr>
+      </w:pPr>
+    </w:p>
+    <w:p>
+      <w:pPr>
+        <w:jc w:val="center"/>
+        <w:rPr>
+          <w:color w:val="254061"/>
+          <w:sz w:val="32"/>
+          <w:szCs w:val="32"/>
+        </w:rPr>
+      </w:pPr>
+    </w:p>
+    <w:p>
+      <w:pPr>
+        <w:jc w:val="center"/>
+        <w:rPr>
+          <w:color w:val="254061"/>
+          <w:sz w:val="32"/>
+          <w:szCs w:val="32"/>
+        </w:rPr>
+      </w:pPr>
+    </w:p>
+    <w:p>
+      <w:pPr>
+        <w:jc w:val="center"/>
+        <w:rPr>
+          <w:color w:val="254061"/>
+          <w:sz w:val="32"/>
+          <w:szCs w:val="32"/>
+        </w:rPr>
+      </w:pPr>
+    </w:p>
+    <w:p>
+      <w:pPr>
+        <w:jc w:val="center"/>
+        <w:rPr>
+          <w:color w:val="254061"/>
+          <w:sz w:val="32"/>
+          <w:szCs w:val="32"/>
+        </w:rPr>
+      </w:pPr>
+    </w:p>
+    <w:p>
+      <w:pPr>
+        <w:jc w:val="center"/>
+        <w:rPr>
+          <w:color w:val="254061"/>
+          <w:sz w:val="32"/>
+          <w:szCs w:val="32"/>
+        </w:rPr>
+      </w:pPr>
+    </w:p>
+    <w:p>
+      <w:pPr>
+        <w:jc w:val="center"/>
+        <w:rPr>
+          <w:color w:val="254061"/>
+          <w:sz w:val="32"/>
+          <w:szCs w:val="32"/>
+        </w:rPr>
+      </w:pPr>
+    </w:p>
+    <w:p>
+      <w:pPr>
+        <w:jc w:val="center"/>
+        <w:rPr>
+          <w:color w:val="254061"/>
+          <w:sz w:val="32"/>
+          <w:szCs w:val="32"/>
+        </w:rPr>
+      </w:pPr>
+    </w:p>
+    <w:p>
+      <w:pPr>
+        <w:jc w:val="center"/>
+        <w:rPr>
+          <w:color w:val="254061"/>
+          <w:sz w:val="32"/>
+          <w:szCs w:val="32"/>
+        </w:rPr>
+      </w:pPr>
+    </w:p>
+    <w:p>
+      <w:pPr>
+        <w:jc w:val="center"/>
+        <w:rPr>
+          <w:color w:val="254061"/>
+          <w:sz w:val="32"/>
+          <w:szCs w:val="32"/>
+        </w:rPr>
+      </w:pPr>
+    </w:p>
+    <w:p>
+      <w:pPr>
+        <w:jc w:val="center"/>
+        <w:rPr>
+          <w:color w:val="254061"/>
+          <w:sz w:val="32"/>
+          <w:szCs w:val="32"/>
+        </w:rPr>
+      </w:pPr>
+    </w:p>
+    <w:p>
+      <w:pPr>
+        <w:jc w:val="center"/>
+        <w:rPr>
+          <w:color w:val="254061"/>
+          <w:sz w:val="32"/>
+          <w:szCs w:val="32"/>
+        </w:rPr>
+      </w:pPr>
+    </w:p>
+    <w:p>
+      <w:pPr>
+        <w:jc w:val="both"/>
+        <w:rPr>
+          <w:color w:val="254061"/>
+          <w:sz w:val="32"/>
+          <w:szCs w:val="32"/>
+        </w:rPr>
+      </w:pPr>
+    </w:p>
+    <w:p>
+      <w:pPr>
         <w:keepNext w:val="0"/>
         <w:keepLines w:val="0"/>
         <w:widowControl/>
         <w:suppressLineNumbers w:val="0"/>
         <w:spacing w:line="360" w:lineRule="auto"/>
-        <w:jc w:val="center"/>
+        <w:jc w:val="both"/>
         <w:rPr>
           <w:rFonts w:hint="default" w:ascii="Inter Light" w:hAnsi="Inter Light" w:cs="Inter Light"/>
           <w:b/>
@@ -747,10 +909,11 @@
           <w:lang w:val="en-US"/>
         </w:rPr>
         <w:sectPr>
-          <w:footerReference r:id="rId9" w:type="default"/>
+          <w:headerReference r:id="rId5" w:type="default"/>
+          <w:footerReference r:id="rId6" w:type="default"/>
           <w:pgSz w:w="11906" w:h="16838"/>
           <w:pgMar w:top="1440" w:right="1800" w:bottom="1440" w:left="1800" w:header="720" w:footer="720" w:gutter="0"/>
-          <w:pgNumType w:start="1"/>
+          <w:pgNumType w:fmt="decimal" w:start="1"/>
           <w:cols w:space="720" w:num="1"/>
           <w:docGrid w:linePitch="360" w:charSpace="0"/>
         </w:sectPr>
@@ -763,7 +926,8 @@
         <w:widowControl/>
         <w:suppressLineNumbers w:val="0"/>
         <w:spacing w:line="360" w:lineRule="auto"/>
-        <w:jc w:val="center"/>
+        <w:ind w:firstLine="2349" w:firstLineChars="650"/>
+        <w:jc w:val="both"/>
         <w:rPr>
           <w:rFonts w:hint="default" w:ascii="Inter Light" w:hAnsi="Inter Light" w:cs="Inter Light"/>
           <w:b/>
@@ -1684,7 +1848,7 @@
                     </pic:cNvPicPr>
                   </pic:nvPicPr>
                   <pic:blipFill>
-                    <a:blip r:embed="rId13"/>
+                    <a:blip r:embed="rId11"/>
                     <a:stretch>
                       <a:fillRect/>
                     </a:stretch>
@@ -1823,7 +1987,7 @@
                     </pic:cNvPicPr>
                   </pic:nvPicPr>
                   <pic:blipFill>
-                    <a:blip r:embed="rId14"/>
+                    <a:blip r:embed="rId12"/>
                     <a:stretch>
                       <a:fillRect/>
                     </a:stretch>
@@ -2836,7 +3000,7 @@
                     </pic:cNvPicPr>
                   </pic:nvPicPr>
                   <pic:blipFill>
-                    <a:blip r:embed="rId15"/>
+                    <a:blip r:embed="rId13"/>
                     <a:stretch>
                       <a:fillRect/>
                     </a:stretch>
@@ -3355,7 +3519,7 @@
                     </pic:cNvPicPr>
                   </pic:nvPicPr>
                   <pic:blipFill>
-                    <a:blip r:embed="rId16"/>
+                    <a:blip r:embed="rId14"/>
                     <a:stretch>
                       <a:fillRect/>
                     </a:stretch>
@@ -5358,7 +5522,7 @@
                     </pic:cNvPicPr>
                   </pic:nvPicPr>
                   <pic:blipFill>
-                    <a:blip r:embed="rId17"/>
+                    <a:blip r:embed="rId15"/>
                     <a:stretch>
                       <a:fillRect/>
                     </a:stretch>
@@ -5611,7 +5775,7 @@
                     </pic:cNvPicPr>
                   </pic:nvPicPr>
                   <pic:blipFill>
-                    <a:blip r:embed="rId18"/>
+                    <a:blip r:embed="rId16"/>
                     <a:stretch>
                       <a:fillRect/>
                     </a:stretch>
@@ -5769,7 +5933,7 @@
                     </pic:cNvPicPr>
                   </pic:nvPicPr>
                   <pic:blipFill>
-                    <a:blip r:embed="rId19"/>
+                    <a:blip r:embed="rId17"/>
                     <a:stretch>
                       <a:fillRect/>
                     </a:stretch>
@@ -6304,7 +6468,7 @@
                     </pic:cNvPicPr>
                   </pic:nvPicPr>
                   <pic:blipFill>
-                    <a:blip r:embed="rId20"/>
+                    <a:blip r:embed="rId18"/>
                     <a:stretch>
                       <a:fillRect/>
                     </a:stretch>
@@ -6358,7 +6522,7 @@
                     </pic:cNvPicPr>
                   </pic:nvPicPr>
                   <pic:blipFill>
-                    <a:blip r:embed="rId21"/>
+                    <a:blip r:embed="rId19"/>
                     <a:stretch>
                       <a:fillRect/>
                     </a:stretch>
@@ -6412,7 +6576,7 @@
                     </pic:cNvPicPr>
                   </pic:nvPicPr>
                   <pic:blipFill>
-                    <a:blip r:embed="rId22"/>
+                    <a:blip r:embed="rId20"/>
                     <a:stretch>
                       <a:fillRect/>
                     </a:stretch>
@@ -6475,7 +6639,7 @@
                     </pic:cNvPicPr>
                   </pic:nvPicPr>
                   <pic:blipFill>
-                    <a:blip r:embed="rId23"/>
+                    <a:blip r:embed="rId21"/>
                     <a:stretch>
                       <a:fillRect/>
                     </a:stretch>
@@ -6497,10 +6661,11 @@
       </w:r>
     </w:p>
     <w:sectPr>
-      <w:footerReference r:id="rId10" w:type="default"/>
+      <w:headerReference r:id="rId7" w:type="default"/>
+      <w:footerReference r:id="rId8" w:type="default"/>
       <w:pgSz w:w="11906" w:h="16838"/>
-      <w:pgMar w:top="1440" w:right="1800" w:bottom="1440" w:left="1800" w:header="720" w:footer="720" w:gutter="0"/>
-      <w:pgNumType w:start="1"/>
+      <w:pgMar w:top="1440" w:right="1800" w:bottom="1440" w:left="1800" w:header="576" w:footer="720" w:gutter="0"/>
+      <w:pgNumType w:fmt="decimal"/>
       <w:cols w:space="720" w:num="1"/>
       <w:docGrid w:linePitch="360" w:charSpace="0"/>
     </w:sectPr>
@@ -6529,26 +6694,6 @@
 </file>
 
 <file path=word/footer3.xml><?xml version="1.0" encoding="utf-8"?>
-<w:ftr xmlns:wpc="http://schemas.microsoft.com/office/word/2010/wordprocessingCanvas" xmlns:mc="http://schemas.openxmlformats.org/markup-compatibility/2006" xmlns:o="urn:schemas-microsoft-com:office:office" xmlns:r="http://schemas.openxmlformats.org/officeDocument/2006/relationships" xmlns:m="http://schemas.openxmlformats.org/officeDocument/2006/math" xmlns:v="urn:schemas-microsoft-com:vml" xmlns:wp14="http://schemas.microsoft.com/office/word/2010/wordprocessingDrawing" xmlns:wp="http://schemas.openxmlformats.org/drawingml/2006/wordprocessingDrawing" xmlns:w10="urn:schemas-microsoft-com:office:word" xmlns:w="http://schemas.openxmlformats.org/wordprocessingml/2006/main" xmlns:w14="http://schemas.microsoft.com/office/word/2010/wordml" xmlns:w15="http://schemas.microsoft.com/office/word/2012/wordml" xmlns:wpg="http://schemas.microsoft.com/office/word/2010/wordprocessingGroup" xmlns:wpi="http://schemas.microsoft.com/office/word/2010/wordprocessingInk" xmlns:wne="http://schemas.microsoft.com/office/word/2006/wordml" xmlns:wps="http://schemas.microsoft.com/office/word/2010/wordprocessingShape" xmlns:wpsCustomData="http://www.wps.cn/officeDocument/2013/wpsCustomData" mc:Ignorable="w14 w15 wp14">
-  <w:p>
-    <w:pPr>
-      <w:pStyle w:val="6"/>
-    </w:pPr>
-  </w:p>
-</w:ftr>
-</file>
-
-<file path=word/footer4.xml><?xml version="1.0" encoding="utf-8"?>
-<w:ftr xmlns:wpc="http://schemas.microsoft.com/office/word/2010/wordprocessingCanvas" xmlns:mc="http://schemas.openxmlformats.org/markup-compatibility/2006" xmlns:o="urn:schemas-microsoft-com:office:office" xmlns:r="http://schemas.openxmlformats.org/officeDocument/2006/relationships" xmlns:m="http://schemas.openxmlformats.org/officeDocument/2006/math" xmlns:v="urn:schemas-microsoft-com:vml" xmlns:wp14="http://schemas.microsoft.com/office/word/2010/wordprocessingDrawing" xmlns:wp="http://schemas.openxmlformats.org/drawingml/2006/wordprocessingDrawing" xmlns:w10="urn:schemas-microsoft-com:office:word" xmlns:w="http://schemas.openxmlformats.org/wordprocessingml/2006/main" xmlns:w14="http://schemas.microsoft.com/office/word/2010/wordml" xmlns:w15="http://schemas.microsoft.com/office/word/2012/wordml" xmlns:wpg="http://schemas.microsoft.com/office/word/2010/wordprocessingGroup" xmlns:wpi="http://schemas.microsoft.com/office/word/2010/wordprocessingInk" xmlns:wne="http://schemas.microsoft.com/office/word/2006/wordml" xmlns:wps="http://schemas.microsoft.com/office/word/2010/wordprocessingShape" xmlns:wpsCustomData="http://www.wps.cn/officeDocument/2013/wpsCustomData" mc:Ignorable="w14 w15 wp14">
-  <w:p>
-    <w:pPr>
-      <w:pStyle w:val="6"/>
-    </w:pPr>
-  </w:p>
-</w:ftr>
-</file>
-
-<file path=word/footer5.xml><?xml version="1.0" encoding="utf-8"?>
 <w:ftr xmlns:wpc="http://schemas.microsoft.com/office/word/2010/wordprocessingCanvas" xmlns:mc="http://schemas.openxmlformats.org/markup-compatibility/2006" xmlns:o="urn:schemas-microsoft-com:office:office" xmlns:r="http://schemas.openxmlformats.org/officeDocument/2006/relationships" xmlns:m="http://schemas.openxmlformats.org/officeDocument/2006/math" xmlns:v="urn:schemas-microsoft-com:vml" xmlns:wp14="http://schemas.microsoft.com/office/word/2010/wordprocessingDrawing" xmlns:wp="http://schemas.openxmlformats.org/drawingml/2006/wordprocessingDrawing" xmlns:w10="urn:schemas-microsoft-com:office:word" xmlns:w="http://schemas.openxmlformats.org/wordprocessingml/2006/main" xmlns:w14="http://schemas.microsoft.com/office/word/2010/wordml" xmlns:w15="http://schemas.microsoft.com/office/word/2012/wordml" xmlns:wpg="http://schemas.microsoft.com/office/word/2010/wordprocessingGroup" xmlns:wpi="http://schemas.microsoft.com/office/word/2010/wordprocessingInk" xmlns:wne="http://schemas.microsoft.com/office/word/2006/wordml" xmlns:wps="http://schemas.microsoft.com/office/word/2010/wordprocessingShape" xmlns:wpsCustomData="http://www.wps.cn/officeDocument/2013/wpsCustomData" mc:Ignorable="w14 w15 wp14">
   <w:p>
     <w:pPr>
@@ -6684,9 +6829,7 @@
     <w:pPr>
       <w:pStyle w:val="7"/>
     </w:pPr>
-    <w:bookmarkStart w:id="0" w:name="_GoBack"/>
   </w:p>
-  <w:bookmarkEnd w:id="0"/>
 </w:hdr>
 </file>
 
@@ -6695,6 +6838,10 @@
   <w:p>
     <w:pPr>
       <w:pStyle w:val="7"/>
+      <w:rPr>
+        <w:rFonts w:hint="default"/>
+        <w:lang w:val="en-US"/>
+      </w:rPr>
     </w:pPr>
   </w:p>
 </w:hdr>

</xml_diff>